<commit_message>
Add fixed flowchart and electrical scheme
</commit_message>
<xml_diff>
--- a/docs.docx
+++ b/docs.docx
@@ -1,13 +1,29 @@
 
 <file path=word/document.xml><?xml version="1.0" encoding="utf-8"?>
-<w:document xmlns:wpc="http://schemas.microsoft.com/office/word/2010/wordprocessingCanvas" xmlns:cx="http://schemas.microsoft.com/office/drawing/2014/chartex" xmlns:cx1="http://schemas.microsoft.com/office/drawing/2015/9/8/chartex" xmlns:cx2="http://schemas.microsoft.com/office/drawing/2015/10/21/chartex" xmlns:cx3="http://schemas.microsoft.com/office/drawing/2016/5/9/chartex" xmlns:cx4="http://schemas.microsoft.com/office/drawing/2016/5/10/chartex" xmlns:cx5="http://schemas.microsoft.com/office/drawing/2016/5/11/chartex" xmlns:cx6="http://schemas.microsoft.com/office/drawing/2016/5/12/chartex" xmlns:cx7="http://schemas.microsoft.com/office/drawing/2016/5/13/chartex" xmlns:cx8="http://schemas.microsoft.com/office/drawing/2016/5/14/chartex" xmlns:mc="http://schemas.openxmlformats.org/markup-compatibility/2006" xmlns:aink="http://schemas.microsoft.com/office/drawing/2016/ink" xmlns:am3d="http://schemas.microsoft.com/office/drawing/2017/model3d" xmlns:o="urn:schemas-microsoft-com:office:office" xmlns:r="http://schemas.openxmlformats.org/officeDocument/2006/relationships" xmlns:m="http://schemas.openxmlformats.org/officeDocument/2006/math" xmlns:v="urn:schemas-microsoft-com:vml" xmlns:wp14="http://schemas.microsoft.com/office/word/2010/wordprocessingDrawing" xmlns:wp="http://schemas.openxmlformats.org/drawingml/2006/wordprocessingDrawing" xmlns:w10="urn:schemas-microsoft-com:office:word" xmlns:w="http://schemas.openxmlformats.org/wordprocessingml/2006/main" xmlns:w14="http://schemas.microsoft.com/office/word/2010/wordml" xmlns:w15="http://schemas.microsoft.com/office/word/2012/wordml" xmlns:w16cex="http://schemas.microsoft.com/office/word/2018/wordml/cex" xmlns:w16cid="http://schemas.microsoft.com/office/word/2016/wordml/cid" xmlns:w16="http://schemas.microsoft.com/office/word/2018/wordml" xmlns:w16sdtdh="http://schemas.microsoft.com/office/word/2020/wordml/sdtdatahash" xmlns:w16se="http://schemas.microsoft.com/office/word/2015/wordml/symex" xmlns:wpg="http://schemas.microsoft.com/office/word/2010/wordprocessingGroup" xmlns:wpi="http://schemas.microsoft.com/office/word/2010/wordprocessingInk" xmlns:wne="http://schemas.microsoft.com/office/word/2006/wordml" xmlns:wps="http://schemas.microsoft.com/office/word/2010/wordprocessingShape" mc:Ignorable="w14 w15 w16se w16cid w16 w16cex w16sdtdh wp14">
+<w:document xmlns:wpc="http://schemas.microsoft.com/office/word/2010/wordprocessingCanvas" xmlns:cx="http://schemas.microsoft.com/office/drawing/2014/chartex" xmlns:cx1="http://schemas.microsoft.com/office/drawing/2015/9/8/chartex" xmlns:cx2="http://schemas.microsoft.com/office/drawing/2015/10/21/chartex" xmlns:cx3="http://schemas.microsoft.com/office/drawing/2016/5/9/chartex" xmlns:cx4="http://schemas.microsoft.com/office/drawing/2016/5/10/chartex" xmlns:cx5="http://schemas.microsoft.com/office/drawing/2016/5/11/chartex" xmlns:cx6="http://schemas.microsoft.com/office/drawing/2016/5/12/chartex" xmlns:cx7="http://schemas.microsoft.com/office/drawing/2016/5/13/chartex" xmlns:cx8="http://schemas.microsoft.com/office/drawing/2016/5/14/chartex" xmlns:mc="http://schemas.openxmlformats.org/markup-compatibility/2006" xmlns:aink="http://schemas.microsoft.com/office/drawing/2016/ink" xmlns:am3d="http://schemas.microsoft.com/office/drawing/2017/model3d" xmlns:o="urn:schemas-microsoft-com:office:office" xmlns:oel="http://schemas.microsoft.com/office/2019/extlst" xmlns:r="http://schemas.openxmlformats.org/officeDocument/2006/relationships" xmlns:m="http://schemas.openxmlformats.org/officeDocument/2006/math" xmlns:v="urn:schemas-microsoft-com:vml" xmlns:wp14="http://schemas.microsoft.com/office/word/2010/wordprocessingDrawing" xmlns:wp="http://schemas.openxmlformats.org/drawingml/2006/wordprocessingDrawing" xmlns:w10="urn:schemas-microsoft-com:office:word" xmlns:w="http://schemas.openxmlformats.org/wordprocessingml/2006/main" xmlns:w14="http://schemas.microsoft.com/office/word/2010/wordml" xmlns:w15="http://schemas.microsoft.com/office/word/2012/wordml" xmlns:w16cex="http://schemas.microsoft.com/office/word/2018/wordml/cex" xmlns:w16cid="http://schemas.microsoft.com/office/word/2016/wordml/cid" xmlns:w16="http://schemas.microsoft.com/office/word/2018/wordml" xmlns:w16sdtdh="http://schemas.microsoft.com/office/word/2020/wordml/sdtdatahash" xmlns:w16se="http://schemas.microsoft.com/office/word/2015/wordml/symex" xmlns:wpg="http://schemas.microsoft.com/office/word/2010/wordprocessingGroup" xmlns:wpi="http://schemas.microsoft.com/office/word/2010/wordprocessingInk" xmlns:wne="http://schemas.microsoft.com/office/word/2006/wordml" xmlns:wps="http://schemas.microsoft.com/office/word/2010/wordprocessingShape" mc:Ignorable="w14 w15 w16se w16cid w16 w16cex w16sdtdh wp14">
   <w:body>
     <w:p>
       <w:pPr>
         <w:pStyle w:val="Title"/>
       </w:pPr>
-      <w:r>
-        <w:t>Проект „Пишеща машина“</w:t>
+    </w:p>
+    <w:p>
+      <w:pPr>
+        <w:pStyle w:val="Title"/>
+      </w:pPr>
+    </w:p>
+    <w:p>
+      <w:pPr>
+        <w:pStyle w:val="Title"/>
+      </w:pPr>
+      <w:r>
+        <w:t>Проект „</w:t>
+      </w:r>
+      <w:r>
+        <w:t>Ръкоп</w:t>
+      </w:r>
+      <w:r>
+        <w:t>ишеща машина“</w:t>
       </w:r>
     </w:p>
     <w:p>
@@ -20,6 +36,7 @@
     </w:p>
     <w:p>
       <w:pPr>
+        <w:jc w:val="center"/>
         <w:rPr>
           <w:b/>
           <w:szCs w:val="28"/>
@@ -35,6 +52,7 @@
     </w:p>
     <w:p>
       <w:pPr>
+        <w:jc w:val="center"/>
         <w:rPr>
           <w:szCs w:val="28"/>
         </w:rPr>
@@ -43,36 +61,606 @@
         <w:rPr>
           <w:szCs w:val="28"/>
         </w:rPr>
-        <w:t xml:space="preserve">Калоян Георгиев 11Б </w:t>
-      </w:r>
-    </w:p>
-    <w:p>
+        <w:t>Калоян Георгиев 11Б</w:t>
+      </w:r>
+    </w:p>
+    <w:p>
+      <w:pPr>
+        <w:jc w:val="center"/>
+      </w:pPr>
       <w:r>
         <w:t>Технологично училище „Електронни системи“ към ТУ-София</w:t>
       </w:r>
     </w:p>
     <w:p>
+      <w:r>
+        <w:br w:type="page"/>
+      </w:r>
+    </w:p>
+    <w:sdt>
+      <w:sdtPr>
+        <w:id w:val="1773971974"/>
+        <w:docPartObj>
+          <w:docPartGallery w:val="Table of Contents"/>
+          <w:docPartUnique/>
+        </w:docPartObj>
+      </w:sdtPr>
+      <w:sdtEndPr>
+        <w:rPr>
+          <w:rFonts w:ascii="Times New Roman" w:eastAsiaTheme="minorHAnsi" w:hAnsi="Times New Roman" w:cs="Times New Roman"/>
+          <w:b/>
+          <w:bCs/>
+          <w:noProof/>
+          <w:color w:val="auto"/>
+          <w:sz w:val="24"/>
+          <w:szCs w:val="24"/>
+          <w:lang w:val="bg-BG"/>
+        </w:rPr>
+      </w:sdtEndPr>
+      <w:sdtContent>
+        <w:p>
+          <w:pPr>
+            <w:pStyle w:val="TOCHeading"/>
+            <w:jc w:val="center"/>
+            <w:rPr>
+              <w:rStyle w:val="Heading1Char"/>
+              <w:color w:val="000000" w:themeColor="text1"/>
+            </w:rPr>
+          </w:pPr>
+          <w:r>
+            <w:rPr>
+              <w:rStyle w:val="Heading1Char"/>
+              <w:color w:val="000000" w:themeColor="text1"/>
+            </w:rPr>
+            <w:t>Съдържание</w:t>
+          </w:r>
+        </w:p>
+        <w:p/>
+        <w:p/>
+        <w:p>
+          <w:pPr>
+            <w:pStyle w:val="TOC1"/>
+            <w:tabs>
+              <w:tab w:val="right" w:leader="dot" w:pos="9396"/>
+            </w:tabs>
+            <w:rPr>
+              <w:noProof/>
+            </w:rPr>
+          </w:pPr>
+          <w:r>
+            <w:fldChar w:fldCharType="begin"/>
+          </w:r>
+          <w:r>
+            <w:instrText xml:space="preserve"> TOC \o "1-3" \h \z \u </w:instrText>
+          </w:r>
+          <w:r>
+            <w:fldChar w:fldCharType="separate"/>
+          </w:r>
+          <w:hyperlink w:anchor="_Toc105589980" w:history="1">
+            <w:r>
+              <w:rPr>
+                <w:rStyle w:val="Hyperlink"/>
+                <w:noProof/>
+              </w:rPr>
+              <w:t>Глава 1</w:t>
+            </w:r>
+            <w:r>
+              <w:rPr>
+                <w:noProof/>
+                <w:webHidden/>
+              </w:rPr>
+              <w:tab/>
+            </w:r>
+            <w:r>
+              <w:rPr>
+                <w:noProof/>
+                <w:webHidden/>
+              </w:rPr>
+              <w:fldChar w:fldCharType="begin"/>
+            </w:r>
+            <w:r>
+              <w:rPr>
+                <w:noProof/>
+                <w:webHidden/>
+              </w:rPr>
+              <w:instrText xml:space="preserve"> PAGEREF _Toc105589980 \h </w:instrText>
+            </w:r>
+            <w:r>
+              <w:rPr>
+                <w:noProof/>
+                <w:webHidden/>
+              </w:rPr>
+            </w:r>
+            <w:r>
+              <w:rPr>
+                <w:noProof/>
+                <w:webHidden/>
+              </w:rPr>
+              <w:fldChar w:fldCharType="separate"/>
+            </w:r>
+            <w:r>
+              <w:rPr>
+                <w:noProof/>
+                <w:webHidden/>
+              </w:rPr>
+              <w:t>3</w:t>
+            </w:r>
+            <w:r>
+              <w:rPr>
+                <w:noProof/>
+                <w:webHidden/>
+              </w:rPr>
+              <w:fldChar w:fldCharType="end"/>
+            </w:r>
+          </w:hyperlink>
+        </w:p>
+        <w:p>
+          <w:pPr>
+            <w:pStyle w:val="TOC2"/>
+            <w:tabs>
+              <w:tab w:val="right" w:leader="dot" w:pos="9396"/>
+            </w:tabs>
+            <w:rPr>
+              <w:noProof/>
+            </w:rPr>
+          </w:pPr>
+          <w:hyperlink w:anchor="_Toc105589981" w:history="1">
+            <w:r>
+              <w:rPr>
+                <w:rStyle w:val="Hyperlink"/>
+                <w:noProof/>
+              </w:rPr>
+              <w:t>1.1. Първоначално проучване</w:t>
+            </w:r>
+            <w:r>
+              <w:rPr>
+                <w:noProof/>
+                <w:webHidden/>
+              </w:rPr>
+              <w:tab/>
+            </w:r>
+            <w:r>
+              <w:rPr>
+                <w:noProof/>
+                <w:webHidden/>
+              </w:rPr>
+              <w:fldChar w:fldCharType="begin"/>
+            </w:r>
+            <w:r>
+              <w:rPr>
+                <w:noProof/>
+                <w:webHidden/>
+              </w:rPr>
+              <w:instrText xml:space="preserve"> PAGEREF _Toc105589981 \h </w:instrText>
+            </w:r>
+            <w:r>
+              <w:rPr>
+                <w:noProof/>
+                <w:webHidden/>
+              </w:rPr>
+            </w:r>
+            <w:r>
+              <w:rPr>
+                <w:noProof/>
+                <w:webHidden/>
+              </w:rPr>
+              <w:fldChar w:fldCharType="separate"/>
+            </w:r>
+            <w:r>
+              <w:rPr>
+                <w:noProof/>
+                <w:webHidden/>
+              </w:rPr>
+              <w:t>3</w:t>
+            </w:r>
+            <w:r>
+              <w:rPr>
+                <w:noProof/>
+                <w:webHidden/>
+              </w:rPr>
+              <w:fldChar w:fldCharType="end"/>
+            </w:r>
+          </w:hyperlink>
+        </w:p>
+        <w:p>
+          <w:pPr>
+            <w:pStyle w:val="TOC2"/>
+            <w:tabs>
+              <w:tab w:val="right" w:leader="dot" w:pos="9396"/>
+            </w:tabs>
+            <w:rPr>
+              <w:noProof/>
+            </w:rPr>
+          </w:pPr>
+          <w:hyperlink w:anchor="_Toc105589982" w:history="1">
+            <w:r>
+              <w:rPr>
+                <w:rStyle w:val="Hyperlink"/>
+                <w:noProof/>
+              </w:rPr>
+              <w:t>1.2. Проучване на пазара</w:t>
+            </w:r>
+            <w:r>
+              <w:rPr>
+                <w:noProof/>
+                <w:webHidden/>
+              </w:rPr>
+              <w:tab/>
+            </w:r>
+            <w:r>
+              <w:rPr>
+                <w:noProof/>
+                <w:webHidden/>
+              </w:rPr>
+              <w:fldChar w:fldCharType="begin"/>
+            </w:r>
+            <w:r>
+              <w:rPr>
+                <w:noProof/>
+                <w:webHidden/>
+              </w:rPr>
+              <w:instrText xml:space="preserve"> PAGEREF _Toc105589982 \h </w:instrText>
+            </w:r>
+            <w:r>
+              <w:rPr>
+                <w:noProof/>
+                <w:webHidden/>
+              </w:rPr>
+            </w:r>
+            <w:r>
+              <w:rPr>
+                <w:noProof/>
+                <w:webHidden/>
+              </w:rPr>
+              <w:fldChar w:fldCharType="separate"/>
+            </w:r>
+            <w:r>
+              <w:rPr>
+                <w:noProof/>
+                <w:webHidden/>
+              </w:rPr>
+              <w:t>6</w:t>
+            </w:r>
+            <w:r>
+              <w:rPr>
+                <w:noProof/>
+                <w:webHidden/>
+              </w:rPr>
+              <w:fldChar w:fldCharType="end"/>
+            </w:r>
+          </w:hyperlink>
+        </w:p>
+        <w:p>
+          <w:pPr>
+            <w:pStyle w:val="TOC1"/>
+            <w:tabs>
+              <w:tab w:val="right" w:leader="dot" w:pos="9396"/>
+            </w:tabs>
+            <w:rPr>
+              <w:noProof/>
+            </w:rPr>
+          </w:pPr>
+          <w:hyperlink w:anchor="_Toc105589983" w:history="1">
+            <w:r>
+              <w:rPr>
+                <w:rStyle w:val="Hyperlink"/>
+                <w:noProof/>
+              </w:rPr>
+              <w:t>Глава 2</w:t>
+            </w:r>
+            <w:r>
+              <w:rPr>
+                <w:noProof/>
+                <w:webHidden/>
+              </w:rPr>
+              <w:tab/>
+            </w:r>
+            <w:r>
+              <w:rPr>
+                <w:noProof/>
+                <w:webHidden/>
+              </w:rPr>
+              <w:fldChar w:fldCharType="begin"/>
+            </w:r>
+            <w:r>
+              <w:rPr>
+                <w:noProof/>
+                <w:webHidden/>
+              </w:rPr>
+              <w:instrText xml:space="preserve"> PAGEREF _Toc105589983 \h </w:instrText>
+            </w:r>
+            <w:r>
+              <w:rPr>
+                <w:noProof/>
+                <w:webHidden/>
+              </w:rPr>
+            </w:r>
+            <w:r>
+              <w:rPr>
+                <w:noProof/>
+                <w:webHidden/>
+              </w:rPr>
+              <w:fldChar w:fldCharType="separate"/>
+            </w:r>
+            <w:r>
+              <w:rPr>
+                <w:noProof/>
+                <w:webHidden/>
+              </w:rPr>
+              <w:t>7</w:t>
+            </w:r>
+            <w:r>
+              <w:rPr>
+                <w:noProof/>
+                <w:webHidden/>
+              </w:rPr>
+              <w:fldChar w:fldCharType="end"/>
+            </w:r>
+          </w:hyperlink>
+        </w:p>
+        <w:p>
+          <w:pPr>
+            <w:pStyle w:val="TOC2"/>
+            <w:tabs>
+              <w:tab w:val="right" w:leader="dot" w:pos="9396"/>
+            </w:tabs>
+            <w:rPr>
+              <w:noProof/>
+            </w:rPr>
+          </w:pPr>
+          <w:hyperlink w:anchor="_Toc105589984" w:history="1">
+            <w:r>
+              <w:rPr>
+                <w:rStyle w:val="Hyperlink"/>
+                <w:noProof/>
+              </w:rPr>
+              <w:t>2.1. Б</w:t>
+            </w:r>
+            <w:r>
+              <w:rPr>
+                <w:rStyle w:val="Hyperlink"/>
+                <w:noProof/>
+              </w:rPr>
+              <w:t>л</w:t>
+            </w:r>
+            <w:r>
+              <w:rPr>
+                <w:rStyle w:val="Hyperlink"/>
+                <w:noProof/>
+              </w:rPr>
+              <w:t>окова схема и описание</w:t>
+            </w:r>
+            <w:r>
+              <w:rPr>
+                <w:noProof/>
+                <w:webHidden/>
+              </w:rPr>
+              <w:tab/>
+            </w:r>
+            <w:r>
+              <w:rPr>
+                <w:noProof/>
+                <w:webHidden/>
+              </w:rPr>
+              <w:fldChar w:fldCharType="begin"/>
+            </w:r>
+            <w:r>
+              <w:rPr>
+                <w:noProof/>
+                <w:webHidden/>
+              </w:rPr>
+              <w:instrText xml:space="preserve"> PAGEREF _Toc105589984 \h </w:instrText>
+            </w:r>
+            <w:r>
+              <w:rPr>
+                <w:noProof/>
+                <w:webHidden/>
+              </w:rPr>
+            </w:r>
+            <w:r>
+              <w:rPr>
+                <w:noProof/>
+                <w:webHidden/>
+              </w:rPr>
+              <w:fldChar w:fldCharType="separate"/>
+            </w:r>
+            <w:r>
+              <w:rPr>
+                <w:noProof/>
+                <w:webHidden/>
+              </w:rPr>
+              <w:t>7</w:t>
+            </w:r>
+            <w:r>
+              <w:rPr>
+                <w:noProof/>
+                <w:webHidden/>
+              </w:rPr>
+              <w:fldChar w:fldCharType="end"/>
+            </w:r>
+          </w:hyperlink>
+        </w:p>
+        <w:p>
+          <w:pPr>
+            <w:pStyle w:val="TOC2"/>
+            <w:tabs>
+              <w:tab w:val="right" w:leader="dot" w:pos="9396"/>
+            </w:tabs>
+            <w:rPr>
+              <w:noProof/>
+            </w:rPr>
+          </w:pPr>
+          <w:hyperlink w:anchor="_Toc105589985" w:history="1">
+            <w:r>
+              <w:rPr>
+                <w:noProof/>
+                <w:webHidden/>
+              </w:rPr>
+              <w:tab/>
+            </w:r>
+            <w:r>
+              <w:rPr>
+                <w:noProof/>
+                <w:webHidden/>
+              </w:rPr>
+              <w:fldChar w:fldCharType="begin"/>
+            </w:r>
+            <w:r>
+              <w:rPr>
+                <w:noProof/>
+                <w:webHidden/>
+              </w:rPr>
+              <w:instrText xml:space="preserve"> PAGEREF _Toc105589985 \h </w:instrText>
+            </w:r>
+            <w:r>
+              <w:rPr>
+                <w:noProof/>
+                <w:webHidden/>
+              </w:rPr>
+            </w:r>
+            <w:r>
+              <w:rPr>
+                <w:noProof/>
+                <w:webHidden/>
+              </w:rPr>
+              <w:fldChar w:fldCharType="separate"/>
+            </w:r>
+            <w:r>
+              <w:rPr>
+                <w:noProof/>
+                <w:webHidden/>
+              </w:rPr>
+              <w:t>7</w:t>
+            </w:r>
+            <w:r>
+              <w:rPr>
+                <w:noProof/>
+                <w:webHidden/>
+              </w:rPr>
+              <w:fldChar w:fldCharType="end"/>
+            </w:r>
+          </w:hyperlink>
+        </w:p>
+        <w:p>
+          <w:pPr>
+            <w:pStyle w:val="TOC2"/>
+            <w:tabs>
+              <w:tab w:val="right" w:leader="dot" w:pos="9396"/>
+            </w:tabs>
+            <w:rPr>
+              <w:noProof/>
+            </w:rPr>
+          </w:pPr>
+          <w:hyperlink w:anchor="_Toc105589986" w:history="1">
+            <w:r>
+              <w:rPr>
+                <w:rStyle w:val="Hyperlink"/>
+                <w:noProof/>
+              </w:rPr>
+              <w:t>2.2. Принципна електрическа схема</w:t>
+            </w:r>
+            <w:r>
+              <w:rPr>
+                <w:noProof/>
+                <w:webHidden/>
+              </w:rPr>
+              <w:tab/>
+            </w:r>
+            <w:r>
+              <w:rPr>
+                <w:noProof/>
+                <w:webHidden/>
+              </w:rPr>
+              <w:fldChar w:fldCharType="begin"/>
+            </w:r>
+            <w:r>
+              <w:rPr>
+                <w:noProof/>
+                <w:webHidden/>
+              </w:rPr>
+              <w:instrText xml:space="preserve"> PAGEREF _Toc105589986 \h </w:instrText>
+            </w:r>
+            <w:r>
+              <w:rPr>
+                <w:noProof/>
+                <w:webHidden/>
+              </w:rPr>
+            </w:r>
+            <w:r>
+              <w:rPr>
+                <w:noProof/>
+                <w:webHidden/>
+              </w:rPr>
+              <w:fldChar w:fldCharType="separate"/>
+            </w:r>
+            <w:r>
+              <w:rPr>
+                <w:noProof/>
+                <w:webHidden/>
+              </w:rPr>
+              <w:t>8</w:t>
+            </w:r>
+            <w:r>
+              <w:rPr>
+                <w:noProof/>
+                <w:webHidden/>
+              </w:rPr>
+              <w:fldChar w:fldCharType="end"/>
+            </w:r>
+          </w:hyperlink>
+        </w:p>
+        <w:p>
+          <w:r>
+            <w:rPr>
+              <w:b/>
+              <w:bCs/>
+              <w:noProof/>
+            </w:rPr>
+            <w:fldChar w:fldCharType="end"/>
+          </w:r>
+        </w:p>
+      </w:sdtContent>
+    </w:sdt>
+    <w:p>
+      <w:r>
+        <w:br w:type="page"/>
+      </w:r>
+    </w:p>
+    <w:p>
       <w:pPr>
         <w:pStyle w:val="Heading1"/>
       </w:pPr>
-      <w:r>
+      <w:bookmarkStart w:id="0" w:name="_Ref105589847"/>
+      <w:bookmarkStart w:id="1" w:name="_Toc105589980"/>
+      <w:r>
+        <w:lastRenderedPageBreak/>
         <w:t>Глава 1</w:t>
       </w:r>
+      <w:bookmarkEnd w:id="0"/>
+      <w:bookmarkEnd w:id="1"/>
     </w:p>
     <w:p>
       <w:pPr>
         <w:pStyle w:val="Heading2"/>
       </w:pPr>
+      <w:bookmarkStart w:id="2" w:name="_Toc105589981"/>
       <w:r>
         <w:t>1.1. Първоначално проучване</w:t>
       </w:r>
+      <w:bookmarkEnd w:id="2"/>
     </w:p>
     <w:p>
       <w:pPr>
         <w:jc w:val="both"/>
       </w:pPr>
       <w:r>
-        <w:t>Проектът е „Пишеща машина“ – машина, която получава по някакъв вход цифрово кодиран текст и с помощта на мотори и химикал/писалка го изписва върху лист хартия. Приоритетна е реализацията на кирилица</w:t>
+        <w:t>Проектът е „</w:t>
+      </w:r>
+      <w:r>
+        <w:t>Ръкоп</w:t>
+      </w:r>
+      <w:r>
+        <w:t>ишеща машина“ – машина, която получава по някакъв вход цифрово кодиран текст и с помощта на мотори и химикал/писалка го изписва върху лист хартия. Приоритетна е реализацията на кирилица</w:t>
       </w:r>
       <w:r>
         <w:t>.</w:t>
@@ -397,13 +985,13 @@
         </w:rPr>
         <w:lastRenderedPageBreak/>
         <w:drawing>
-          <wp:anchor distT="0" distB="0" distL="114300" distR="114300" simplePos="0" relativeHeight="251659264" behindDoc="0" locked="0" layoutInCell="1" allowOverlap="1" wp14:anchorId="476C072F" wp14:editId="743315DB">
+          <wp:anchor distT="0" distB="0" distL="114300" distR="114300" simplePos="0" relativeHeight="251659264" behindDoc="0" locked="0" layoutInCell="1" allowOverlap="1" wp14:anchorId="476C072F" wp14:editId="7FC3879B">
             <wp:simplePos x="0" y="0"/>
             <wp:positionH relativeFrom="column">
-              <wp:posOffset>2971165</wp:posOffset>
+              <wp:posOffset>2969260</wp:posOffset>
             </wp:positionH>
-            <wp:positionV relativeFrom="paragraph">
-              <wp:posOffset>575945</wp:posOffset>
+            <wp:positionV relativeFrom="page">
+              <wp:posOffset>1476375</wp:posOffset>
             </wp:positionV>
             <wp:extent cx="3069590" cy="2299335"/>
             <wp:effectExtent l="4127" t="0" r="1588" b="1587"/>
@@ -458,17 +1046,17 @@
           <w:lang w:val="en-US"/>
         </w:rPr>
         <w:drawing>
-          <wp:anchor distT="0" distB="0" distL="114300" distR="114300" simplePos="0" relativeHeight="251660288" behindDoc="0" locked="0" layoutInCell="1" allowOverlap="1" wp14:anchorId="74328AAF" wp14:editId="690A5DE0">
+          <wp:anchor distT="0" distB="0" distL="114300" distR="114300" simplePos="0" relativeHeight="251660288" behindDoc="0" locked="0" layoutInCell="1" allowOverlap="1" wp14:anchorId="74328AAF" wp14:editId="765C80C5">
             <wp:simplePos x="0" y="0"/>
             <wp:positionH relativeFrom="margin">
-              <wp:align>left</wp:align>
+              <wp:posOffset>-376555</wp:posOffset>
             </wp:positionH>
-            <wp:positionV relativeFrom="paragraph">
-              <wp:posOffset>606743</wp:posOffset>
+            <wp:positionV relativeFrom="page">
+              <wp:posOffset>1506220</wp:posOffset>
             </wp:positionV>
             <wp:extent cx="3023870" cy="2267585"/>
             <wp:effectExtent l="0" t="2858" r="2223" b="2222"/>
-            <wp:wrapNone/>
+            <wp:wrapTopAndBottom/>
             <wp:docPr id="3" name="Picture 3"/>
             <wp:cNvGraphicFramePr>
               <a:graphicFrameLocks xmlns:a="http://schemas.openxmlformats.org/drawingml/2006/main" noChangeAspect="1"/>
@@ -1053,9 +1641,11 @@
       <w:pPr>
         <w:pStyle w:val="Heading2"/>
       </w:pPr>
+      <w:bookmarkStart w:id="3" w:name="_Toc105589982"/>
       <w:r>
         <w:t>1.2. Проучване на пазара</w:t>
       </w:r>
+      <w:bookmarkEnd w:id="3"/>
     </w:p>
     <w:p>
       <w:r>
@@ -1616,11 +2206,19 @@
       <w:r>
         <w:t xml:space="preserve">Най-комерсиалния продукт, който намерих е роботът на </w:t>
       </w:r>
-      <w:r>
-        <w:rPr>
-          <w:lang w:val="en-US"/>
-        </w:rPr>
-        <w:t xml:space="preserve">AxiDraw, </w:t>
+      <w:proofErr w:type="spellStart"/>
+      <w:r>
+        <w:rPr>
+          <w:lang w:val="en-US"/>
+        </w:rPr>
+        <w:t>AxiDraw</w:t>
+      </w:r>
+      <w:proofErr w:type="spellEnd"/>
+      <w:r>
+        <w:rPr>
+          <w:lang w:val="en-US"/>
+        </w:rPr>
+        <w:t xml:space="preserve">, </w:t>
       </w:r>
       <w:r>
         <w:t>който обаче може и да рисува векторни изображения на хартия, както и да ги оцветява – функционалност, която смятам да добавя и към моята машина</w:t>
@@ -1643,11 +2241,19 @@
       <w:r>
         <w:t xml:space="preserve">– роботът на </w:t>
       </w:r>
-      <w:r>
-        <w:rPr>
-          <w:lang w:val="en-US"/>
-        </w:rPr>
-        <w:t>AxiDraw:</w:t>
+      <w:proofErr w:type="spellStart"/>
+      <w:r>
+        <w:rPr>
+          <w:lang w:val="en-US"/>
+        </w:rPr>
+        <w:t>AxiDraw</w:t>
+      </w:r>
+      <w:proofErr w:type="spellEnd"/>
+      <w:r>
+        <w:rPr>
+          <w:lang w:val="en-US"/>
+        </w:rPr>
+        <w:t>:</w:t>
       </w:r>
     </w:p>
     <w:p>
@@ -1762,37 +2368,46 @@
       <w:pPr>
         <w:pStyle w:val="Heading1"/>
       </w:pPr>
+      <w:bookmarkStart w:id="4" w:name="_Toc105589983"/>
       <w:r>
         <w:t>Глава 2</w:t>
       </w:r>
+      <w:bookmarkEnd w:id="4"/>
     </w:p>
     <w:p>
       <w:pPr>
         <w:pStyle w:val="Heading2"/>
       </w:pPr>
+      <w:bookmarkStart w:id="5" w:name="_Toc105589984"/>
       <w:r>
         <w:t>2.1. Блокова схема и описание</w:t>
       </w:r>
-    </w:p>
-    <w:p/>
-    <w:p>
+      <w:bookmarkEnd w:id="5"/>
+    </w:p>
+    <w:p>
+      <w:pPr>
+        <w:pStyle w:val="Heading2"/>
+      </w:pPr>
+    </w:p>
+    <w:p>
+      <w:pPr>
+        <w:pStyle w:val="Heading2"/>
+      </w:pPr>
+    </w:p>
+    <w:p>
+      <w:pPr>
+        <w:pStyle w:val="Heading2"/>
+      </w:pPr>
+      <w:bookmarkStart w:id="6" w:name="_Toc105589985"/>
       <w:r>
         <w:rPr>
           <w:noProof/>
         </w:rPr>
         <w:drawing>
-          <wp:anchor distT="0" distB="0" distL="114300" distR="114300" simplePos="0" relativeHeight="251666432" behindDoc="0" locked="0" layoutInCell="1" allowOverlap="1" wp14:anchorId="0BDB2E82" wp14:editId="07839F28">
-            <wp:simplePos x="0" y="0"/>
-            <wp:positionH relativeFrom="column">
-              <wp:posOffset>-635</wp:posOffset>
-            </wp:positionH>
-            <wp:positionV relativeFrom="paragraph">
-              <wp:posOffset>2540</wp:posOffset>
-            </wp:positionV>
-            <wp:extent cx="4678680" cy="4754880"/>
-            <wp:effectExtent l="0" t="0" r="7620" b="7620"/>
-            <wp:wrapTopAndBottom/>
-            <wp:docPr id="10" name="Picture 10"/>
+          <wp:inline distT="0" distB="0" distL="0" distR="0" wp14:anchorId="21505B9F" wp14:editId="23878BC5">
+            <wp:extent cx="4676775" cy="4105275"/>
+            <wp:effectExtent l="0" t="0" r="9525" b="9525"/>
+            <wp:docPr id="11" name="Picture 11"/>
             <wp:cNvGraphicFramePr>
               <a:graphicFrameLocks xmlns:a="http://schemas.openxmlformats.org/drawingml/2006/main" noChangeAspect="1"/>
             </wp:cNvGraphicFramePr>
@@ -1800,10 +2415,8 @@
               <a:graphicData uri="http://schemas.openxmlformats.org/drawingml/2006/picture">
                 <pic:pic xmlns:pic="http://schemas.openxmlformats.org/drawingml/2006/picture">
                   <pic:nvPicPr>
-                    <pic:cNvPr id="0" name="Picture 1"/>
-                    <pic:cNvPicPr>
-                      <a:picLocks noChangeAspect="1" noChangeArrowheads="1"/>
-                    </pic:cNvPicPr>
+                    <pic:cNvPr id="11" name="Picture 11"/>
+                    <pic:cNvPicPr/>
                   </pic:nvPicPr>
                   <pic:blipFill>
                     <a:blip r:embed="rId17">
@@ -1813,30 +2426,55 @@
                         </a:ext>
                       </a:extLst>
                     </a:blip>
-                    <a:srcRect/>
                     <a:stretch>
                       <a:fillRect/>
                     </a:stretch>
                   </pic:blipFill>
-                  <pic:spPr bwMode="auto">
+                  <pic:spPr>
                     <a:xfrm>
                       <a:off x="0" y="0"/>
-                      <a:ext cx="4678680" cy="4754880"/>
+                      <a:ext cx="4676775" cy="4105275"/>
                     </a:xfrm>
                     <a:prstGeom prst="rect">
                       <a:avLst/>
                     </a:prstGeom>
-                    <a:noFill/>
-                    <a:ln>
-                      <a:noFill/>
-                    </a:ln>
                   </pic:spPr>
                 </pic:pic>
               </a:graphicData>
             </a:graphic>
-          </wp:anchor>
+          </wp:inline>
         </w:drawing>
       </w:r>
+      <w:bookmarkEnd w:id="6"/>
+    </w:p>
+    <w:p>
+      <w:pPr>
+        <w:pStyle w:val="Heading2"/>
+      </w:pPr>
+    </w:p>
+    <w:p>
+      <w:r>
+        <w:t>Текст</w:t>
+      </w:r>
+    </w:p>
+    <w:p>
+      <w:r>
+        <w:br w:type="page"/>
+      </w:r>
+    </w:p>
+    <w:p>
+      <w:pPr>
+        <w:pStyle w:val="Heading2"/>
+      </w:pPr>
+      <w:bookmarkStart w:id="7" w:name="_Toc105589986"/>
+      <w:r>
+        <w:lastRenderedPageBreak/>
+        <w:t>2.2. Принципна електрическа схема</w:t>
+      </w:r>
+      <w:bookmarkEnd w:id="7"/>
+    </w:p>
+    <w:p/>
+    <w:p>
       <w:r>
         <w:t>Час 30.03</w:t>
       </w:r>
@@ -1873,7 +2511,7 @@
 </file>
 
 <file path=word/endnotes.xml><?xml version="1.0" encoding="utf-8"?>
-<w:endnotes xmlns:wpc="http://schemas.microsoft.com/office/word/2010/wordprocessingCanvas" xmlns:cx="http://schemas.microsoft.com/office/drawing/2014/chartex" xmlns:cx1="http://schemas.microsoft.com/office/drawing/2015/9/8/chartex" xmlns:cx2="http://schemas.microsoft.com/office/drawing/2015/10/21/chartex" xmlns:cx3="http://schemas.microsoft.com/office/drawing/2016/5/9/chartex" xmlns:cx4="http://schemas.microsoft.com/office/drawing/2016/5/10/chartex" xmlns:cx5="http://schemas.microsoft.com/office/drawing/2016/5/11/chartex" xmlns:cx6="http://schemas.microsoft.com/office/drawing/2016/5/12/chartex" xmlns:cx7="http://schemas.microsoft.com/office/drawing/2016/5/13/chartex" xmlns:cx8="http://schemas.microsoft.com/office/drawing/2016/5/14/chartex" xmlns:mc="http://schemas.openxmlformats.org/markup-compatibility/2006" xmlns:aink="http://schemas.microsoft.com/office/drawing/2016/ink" xmlns:am3d="http://schemas.microsoft.com/office/drawing/2017/model3d" xmlns:o="urn:schemas-microsoft-com:office:office" xmlns:r="http://schemas.openxmlformats.org/officeDocument/2006/relationships" xmlns:m="http://schemas.openxmlformats.org/officeDocument/2006/math" xmlns:v="urn:schemas-microsoft-com:vml" xmlns:wp14="http://schemas.microsoft.com/office/word/2010/wordprocessingDrawing" xmlns:wp="http://schemas.openxmlformats.org/drawingml/2006/wordprocessingDrawing" xmlns:w10="urn:schemas-microsoft-com:office:word" xmlns:w="http://schemas.openxmlformats.org/wordprocessingml/2006/main" xmlns:w14="http://schemas.microsoft.com/office/word/2010/wordml" xmlns:w15="http://schemas.microsoft.com/office/word/2012/wordml" xmlns:w16cex="http://schemas.microsoft.com/office/word/2018/wordml/cex" xmlns:w16cid="http://schemas.microsoft.com/office/word/2016/wordml/cid" xmlns:w16="http://schemas.microsoft.com/office/word/2018/wordml" xmlns:w16sdtdh="http://schemas.microsoft.com/office/word/2020/wordml/sdtdatahash" xmlns:w16se="http://schemas.microsoft.com/office/word/2015/wordml/symex" xmlns:wpg="http://schemas.microsoft.com/office/word/2010/wordprocessingGroup" xmlns:wpi="http://schemas.microsoft.com/office/word/2010/wordprocessingInk" xmlns:wne="http://schemas.microsoft.com/office/word/2006/wordml" xmlns:wps="http://schemas.microsoft.com/office/word/2010/wordprocessingShape" mc:Ignorable="w14 w15 w16se w16cid w16 w16cex w16sdtdh wp14">
+<w:endnotes xmlns:wpc="http://schemas.microsoft.com/office/word/2010/wordprocessingCanvas" xmlns:cx="http://schemas.microsoft.com/office/drawing/2014/chartex" xmlns:cx1="http://schemas.microsoft.com/office/drawing/2015/9/8/chartex" xmlns:cx2="http://schemas.microsoft.com/office/drawing/2015/10/21/chartex" xmlns:cx3="http://schemas.microsoft.com/office/drawing/2016/5/9/chartex" xmlns:cx4="http://schemas.microsoft.com/office/drawing/2016/5/10/chartex" xmlns:cx5="http://schemas.microsoft.com/office/drawing/2016/5/11/chartex" xmlns:cx6="http://schemas.microsoft.com/office/drawing/2016/5/12/chartex" xmlns:cx7="http://schemas.microsoft.com/office/drawing/2016/5/13/chartex" xmlns:cx8="http://schemas.microsoft.com/office/drawing/2016/5/14/chartex" xmlns:mc="http://schemas.openxmlformats.org/markup-compatibility/2006" xmlns:aink="http://schemas.microsoft.com/office/drawing/2016/ink" xmlns:am3d="http://schemas.microsoft.com/office/drawing/2017/model3d" xmlns:o="urn:schemas-microsoft-com:office:office" xmlns:oel="http://schemas.microsoft.com/office/2019/extlst" xmlns:r="http://schemas.openxmlformats.org/officeDocument/2006/relationships" xmlns:m="http://schemas.openxmlformats.org/officeDocument/2006/math" xmlns:v="urn:schemas-microsoft-com:vml" xmlns:wp14="http://schemas.microsoft.com/office/word/2010/wordprocessingDrawing" xmlns:wp="http://schemas.openxmlformats.org/drawingml/2006/wordprocessingDrawing" xmlns:w10="urn:schemas-microsoft-com:office:word" xmlns:w="http://schemas.openxmlformats.org/wordprocessingml/2006/main" xmlns:w14="http://schemas.microsoft.com/office/word/2010/wordml" xmlns:w15="http://schemas.microsoft.com/office/word/2012/wordml" xmlns:w16cex="http://schemas.microsoft.com/office/word/2018/wordml/cex" xmlns:w16cid="http://schemas.microsoft.com/office/word/2016/wordml/cid" xmlns:w16="http://schemas.microsoft.com/office/word/2018/wordml" xmlns:w16sdtdh="http://schemas.microsoft.com/office/word/2020/wordml/sdtdatahash" xmlns:w16se="http://schemas.microsoft.com/office/word/2015/wordml/symex" xmlns:wpg="http://schemas.microsoft.com/office/word/2010/wordprocessingGroup" xmlns:wpi="http://schemas.microsoft.com/office/word/2010/wordprocessingInk" xmlns:wne="http://schemas.microsoft.com/office/word/2006/wordml" xmlns:wps="http://schemas.microsoft.com/office/word/2010/wordprocessingShape" mc:Ignorable="w14 w15 w16se w16cid w16 w16cex w16sdtdh wp14">
   <w:endnote w:type="separator" w:id="-1">
     <w:p>
       <w:pPr>
@@ -1898,7 +2536,7 @@
 </file>
 
 <file path=word/footer1.xml><?xml version="1.0" encoding="utf-8"?>
-<w:ftr xmlns:wpc="http://schemas.microsoft.com/office/word/2010/wordprocessingCanvas" xmlns:cx="http://schemas.microsoft.com/office/drawing/2014/chartex" xmlns:cx1="http://schemas.microsoft.com/office/drawing/2015/9/8/chartex" xmlns:cx2="http://schemas.microsoft.com/office/drawing/2015/10/21/chartex" xmlns:cx3="http://schemas.microsoft.com/office/drawing/2016/5/9/chartex" xmlns:cx4="http://schemas.microsoft.com/office/drawing/2016/5/10/chartex" xmlns:cx5="http://schemas.microsoft.com/office/drawing/2016/5/11/chartex" xmlns:cx6="http://schemas.microsoft.com/office/drawing/2016/5/12/chartex" xmlns:cx7="http://schemas.microsoft.com/office/drawing/2016/5/13/chartex" xmlns:cx8="http://schemas.microsoft.com/office/drawing/2016/5/14/chartex" xmlns:mc="http://schemas.openxmlformats.org/markup-compatibility/2006" xmlns:aink="http://schemas.microsoft.com/office/drawing/2016/ink" xmlns:am3d="http://schemas.microsoft.com/office/drawing/2017/model3d" xmlns:o="urn:schemas-microsoft-com:office:office" xmlns:r="http://schemas.openxmlformats.org/officeDocument/2006/relationships" xmlns:m="http://schemas.openxmlformats.org/officeDocument/2006/math" xmlns:v="urn:schemas-microsoft-com:vml" xmlns:wp14="http://schemas.microsoft.com/office/word/2010/wordprocessingDrawing" xmlns:wp="http://schemas.openxmlformats.org/drawingml/2006/wordprocessingDrawing" xmlns:w10="urn:schemas-microsoft-com:office:word" xmlns:w="http://schemas.openxmlformats.org/wordprocessingml/2006/main" xmlns:w14="http://schemas.microsoft.com/office/word/2010/wordml" xmlns:w15="http://schemas.microsoft.com/office/word/2012/wordml" xmlns:w16cex="http://schemas.microsoft.com/office/word/2018/wordml/cex" xmlns:w16cid="http://schemas.microsoft.com/office/word/2016/wordml/cid" xmlns:w16="http://schemas.microsoft.com/office/word/2018/wordml" xmlns:w16sdtdh="http://schemas.microsoft.com/office/word/2020/wordml/sdtdatahash" xmlns:w16se="http://schemas.microsoft.com/office/word/2015/wordml/symex" xmlns:wpg="http://schemas.microsoft.com/office/word/2010/wordprocessingGroup" xmlns:wpi="http://schemas.microsoft.com/office/word/2010/wordprocessingInk" xmlns:wne="http://schemas.microsoft.com/office/word/2006/wordml" xmlns:wps="http://schemas.microsoft.com/office/word/2010/wordprocessingShape" mc:Ignorable="w14 w15 w16se w16cid w16 w16cex w16sdtdh wp14">
+<w:ftr xmlns:wpc="http://schemas.microsoft.com/office/word/2010/wordprocessingCanvas" xmlns:cx="http://schemas.microsoft.com/office/drawing/2014/chartex" xmlns:cx1="http://schemas.microsoft.com/office/drawing/2015/9/8/chartex" xmlns:cx2="http://schemas.microsoft.com/office/drawing/2015/10/21/chartex" xmlns:cx3="http://schemas.microsoft.com/office/drawing/2016/5/9/chartex" xmlns:cx4="http://schemas.microsoft.com/office/drawing/2016/5/10/chartex" xmlns:cx5="http://schemas.microsoft.com/office/drawing/2016/5/11/chartex" xmlns:cx6="http://schemas.microsoft.com/office/drawing/2016/5/12/chartex" xmlns:cx7="http://schemas.microsoft.com/office/drawing/2016/5/13/chartex" xmlns:cx8="http://schemas.microsoft.com/office/drawing/2016/5/14/chartex" xmlns:mc="http://schemas.openxmlformats.org/markup-compatibility/2006" xmlns:aink="http://schemas.microsoft.com/office/drawing/2016/ink" xmlns:am3d="http://schemas.microsoft.com/office/drawing/2017/model3d" xmlns:o="urn:schemas-microsoft-com:office:office" xmlns:oel="http://schemas.microsoft.com/office/2019/extlst" xmlns:r="http://schemas.openxmlformats.org/officeDocument/2006/relationships" xmlns:m="http://schemas.openxmlformats.org/officeDocument/2006/math" xmlns:v="urn:schemas-microsoft-com:vml" xmlns:wp14="http://schemas.microsoft.com/office/word/2010/wordprocessingDrawing" xmlns:wp="http://schemas.openxmlformats.org/drawingml/2006/wordprocessingDrawing" xmlns:w10="urn:schemas-microsoft-com:office:word" xmlns:w="http://schemas.openxmlformats.org/wordprocessingml/2006/main" xmlns:w14="http://schemas.microsoft.com/office/word/2010/wordml" xmlns:w15="http://schemas.microsoft.com/office/word/2012/wordml" xmlns:w16cex="http://schemas.microsoft.com/office/word/2018/wordml/cex" xmlns:w16cid="http://schemas.microsoft.com/office/word/2016/wordml/cid" xmlns:w16="http://schemas.microsoft.com/office/word/2018/wordml" xmlns:w16sdtdh="http://schemas.microsoft.com/office/word/2020/wordml/sdtdatahash" xmlns:w16se="http://schemas.microsoft.com/office/word/2015/wordml/symex" xmlns:wpg="http://schemas.microsoft.com/office/word/2010/wordprocessingGroup" xmlns:wpi="http://schemas.microsoft.com/office/word/2010/wordprocessingInk" xmlns:wne="http://schemas.microsoft.com/office/word/2006/wordml" xmlns:wps="http://schemas.microsoft.com/office/word/2010/wordprocessingShape" mc:Ignorable="w14 w15 w16se w16cid w16 w16cex w16sdtdh wp14">
   <w:sdt>
     <w:sdtPr>
       <w:id w:val="-1094086472"/>
@@ -1951,7 +2589,7 @@
 </file>
 
 <file path=word/footnotes.xml><?xml version="1.0" encoding="utf-8"?>
-<w:footnotes xmlns:wpc="http://schemas.microsoft.com/office/word/2010/wordprocessingCanvas" xmlns:cx="http://schemas.microsoft.com/office/drawing/2014/chartex" xmlns:cx1="http://schemas.microsoft.com/office/drawing/2015/9/8/chartex" xmlns:cx2="http://schemas.microsoft.com/office/drawing/2015/10/21/chartex" xmlns:cx3="http://schemas.microsoft.com/office/drawing/2016/5/9/chartex" xmlns:cx4="http://schemas.microsoft.com/office/drawing/2016/5/10/chartex" xmlns:cx5="http://schemas.microsoft.com/office/drawing/2016/5/11/chartex" xmlns:cx6="http://schemas.microsoft.com/office/drawing/2016/5/12/chartex" xmlns:cx7="http://schemas.microsoft.com/office/drawing/2016/5/13/chartex" xmlns:cx8="http://schemas.microsoft.com/office/drawing/2016/5/14/chartex" xmlns:mc="http://schemas.openxmlformats.org/markup-compatibility/2006" xmlns:aink="http://schemas.microsoft.com/office/drawing/2016/ink" xmlns:am3d="http://schemas.microsoft.com/office/drawing/2017/model3d" xmlns:o="urn:schemas-microsoft-com:office:office" xmlns:r="http://schemas.openxmlformats.org/officeDocument/2006/relationships" xmlns:m="http://schemas.openxmlformats.org/officeDocument/2006/math" xmlns:v="urn:schemas-microsoft-com:vml" xmlns:wp14="http://schemas.microsoft.com/office/word/2010/wordprocessingDrawing" xmlns:wp="http://schemas.openxmlformats.org/drawingml/2006/wordprocessingDrawing" xmlns:w10="urn:schemas-microsoft-com:office:word" xmlns:w="http://schemas.openxmlformats.org/wordprocessingml/2006/main" xmlns:w14="http://schemas.microsoft.com/office/word/2010/wordml" xmlns:w15="http://schemas.microsoft.com/office/word/2012/wordml" xmlns:w16cex="http://schemas.microsoft.com/office/word/2018/wordml/cex" xmlns:w16cid="http://schemas.microsoft.com/office/word/2016/wordml/cid" xmlns:w16="http://schemas.microsoft.com/office/word/2018/wordml" xmlns:w16sdtdh="http://schemas.microsoft.com/office/word/2020/wordml/sdtdatahash" xmlns:w16se="http://schemas.microsoft.com/office/word/2015/wordml/symex" xmlns:wpg="http://schemas.microsoft.com/office/word/2010/wordprocessingGroup" xmlns:wpi="http://schemas.microsoft.com/office/word/2010/wordprocessingInk" xmlns:wne="http://schemas.microsoft.com/office/word/2006/wordml" xmlns:wps="http://schemas.microsoft.com/office/word/2010/wordprocessingShape" mc:Ignorable="w14 w15 w16se w16cid w16 w16cex w16sdtdh wp14">
+<w:footnotes xmlns:wpc="http://schemas.microsoft.com/office/word/2010/wordprocessingCanvas" xmlns:cx="http://schemas.microsoft.com/office/drawing/2014/chartex" xmlns:cx1="http://schemas.microsoft.com/office/drawing/2015/9/8/chartex" xmlns:cx2="http://schemas.microsoft.com/office/drawing/2015/10/21/chartex" xmlns:cx3="http://schemas.microsoft.com/office/drawing/2016/5/9/chartex" xmlns:cx4="http://schemas.microsoft.com/office/drawing/2016/5/10/chartex" xmlns:cx5="http://schemas.microsoft.com/office/drawing/2016/5/11/chartex" xmlns:cx6="http://schemas.microsoft.com/office/drawing/2016/5/12/chartex" xmlns:cx7="http://schemas.microsoft.com/office/drawing/2016/5/13/chartex" xmlns:cx8="http://schemas.microsoft.com/office/drawing/2016/5/14/chartex" xmlns:mc="http://schemas.openxmlformats.org/markup-compatibility/2006" xmlns:aink="http://schemas.microsoft.com/office/drawing/2016/ink" xmlns:am3d="http://schemas.microsoft.com/office/drawing/2017/model3d" xmlns:o="urn:schemas-microsoft-com:office:office" xmlns:oel="http://schemas.microsoft.com/office/2019/extlst" xmlns:r="http://schemas.openxmlformats.org/officeDocument/2006/relationships" xmlns:m="http://schemas.openxmlformats.org/officeDocument/2006/math" xmlns:v="urn:schemas-microsoft-com:vml" xmlns:wp14="http://schemas.microsoft.com/office/word/2010/wordprocessingDrawing" xmlns:wp="http://schemas.openxmlformats.org/drawingml/2006/wordprocessingDrawing" xmlns:w10="urn:schemas-microsoft-com:office:word" xmlns:w="http://schemas.openxmlformats.org/wordprocessingml/2006/main" xmlns:w14="http://schemas.microsoft.com/office/word/2010/wordml" xmlns:w15="http://schemas.microsoft.com/office/word/2012/wordml" xmlns:w16cex="http://schemas.microsoft.com/office/word/2018/wordml/cex" xmlns:w16cid="http://schemas.microsoft.com/office/word/2016/wordml/cid" xmlns:w16="http://schemas.microsoft.com/office/word/2018/wordml" xmlns:w16sdtdh="http://schemas.microsoft.com/office/word/2020/wordml/sdtdatahash" xmlns:w16se="http://schemas.microsoft.com/office/word/2015/wordml/symex" xmlns:wpg="http://schemas.microsoft.com/office/word/2010/wordprocessingGroup" xmlns:wpi="http://schemas.microsoft.com/office/word/2010/wordprocessingInk" xmlns:wne="http://schemas.microsoft.com/office/word/2006/wordml" xmlns:wps="http://schemas.microsoft.com/office/word/2010/wordprocessingShape" mc:Ignorable="w14 w15 w16se w16cid w16 w16cex w16sdtdh wp14">
   <w:footnote w:type="separator" w:id="-1">
     <w:p>
       <w:pPr>
@@ -1976,7 +2614,7 @@
 </file>
 
 <file path=word/numbering.xml><?xml version="1.0" encoding="utf-8"?>
-<w:numbering xmlns:wpc="http://schemas.microsoft.com/office/word/2010/wordprocessingCanvas" xmlns:cx="http://schemas.microsoft.com/office/drawing/2014/chartex" xmlns:cx1="http://schemas.microsoft.com/office/drawing/2015/9/8/chartex" xmlns:cx2="http://schemas.microsoft.com/office/drawing/2015/10/21/chartex" xmlns:cx3="http://schemas.microsoft.com/office/drawing/2016/5/9/chartex" xmlns:cx4="http://schemas.microsoft.com/office/drawing/2016/5/10/chartex" xmlns:cx5="http://schemas.microsoft.com/office/drawing/2016/5/11/chartex" xmlns:cx6="http://schemas.microsoft.com/office/drawing/2016/5/12/chartex" xmlns:cx7="http://schemas.microsoft.com/office/drawing/2016/5/13/chartex" xmlns:cx8="http://schemas.microsoft.com/office/drawing/2016/5/14/chartex" xmlns:mc="http://schemas.openxmlformats.org/markup-compatibility/2006" xmlns:aink="http://schemas.microsoft.com/office/drawing/2016/ink" xmlns:am3d="http://schemas.microsoft.com/office/drawing/2017/model3d" xmlns:o="urn:schemas-microsoft-com:office:office" xmlns:r="http://schemas.openxmlformats.org/officeDocument/2006/relationships" xmlns:m="http://schemas.openxmlformats.org/officeDocument/2006/math" xmlns:v="urn:schemas-microsoft-com:vml" xmlns:wp14="http://schemas.microsoft.com/office/word/2010/wordprocessingDrawing" xmlns:wp="http://schemas.openxmlformats.org/drawingml/2006/wordprocessingDrawing" xmlns:w10="urn:schemas-microsoft-com:office:word" xmlns:w="http://schemas.openxmlformats.org/wordprocessingml/2006/main" xmlns:w14="http://schemas.microsoft.com/office/word/2010/wordml" xmlns:w15="http://schemas.microsoft.com/office/word/2012/wordml" xmlns:w16cex="http://schemas.microsoft.com/office/word/2018/wordml/cex" xmlns:w16cid="http://schemas.microsoft.com/office/word/2016/wordml/cid" xmlns:w16="http://schemas.microsoft.com/office/word/2018/wordml" xmlns:w16sdtdh="http://schemas.microsoft.com/office/word/2020/wordml/sdtdatahash" xmlns:w16se="http://schemas.microsoft.com/office/word/2015/wordml/symex" xmlns:wpg="http://schemas.microsoft.com/office/word/2010/wordprocessingGroup" xmlns:wpi="http://schemas.microsoft.com/office/word/2010/wordprocessingInk" xmlns:wne="http://schemas.microsoft.com/office/word/2006/wordml" xmlns:wps="http://schemas.microsoft.com/office/word/2010/wordprocessingShape" mc:Ignorable="w14 w15 w16se w16cid w16 w16cex w16sdtdh wp14">
+<w:numbering xmlns:wpc="http://schemas.microsoft.com/office/word/2010/wordprocessingCanvas" xmlns:cx="http://schemas.microsoft.com/office/drawing/2014/chartex" xmlns:cx1="http://schemas.microsoft.com/office/drawing/2015/9/8/chartex" xmlns:cx2="http://schemas.microsoft.com/office/drawing/2015/10/21/chartex" xmlns:cx3="http://schemas.microsoft.com/office/drawing/2016/5/9/chartex" xmlns:cx4="http://schemas.microsoft.com/office/drawing/2016/5/10/chartex" xmlns:cx5="http://schemas.microsoft.com/office/drawing/2016/5/11/chartex" xmlns:cx6="http://schemas.microsoft.com/office/drawing/2016/5/12/chartex" xmlns:cx7="http://schemas.microsoft.com/office/drawing/2016/5/13/chartex" xmlns:cx8="http://schemas.microsoft.com/office/drawing/2016/5/14/chartex" xmlns:mc="http://schemas.openxmlformats.org/markup-compatibility/2006" xmlns:aink="http://schemas.microsoft.com/office/drawing/2016/ink" xmlns:am3d="http://schemas.microsoft.com/office/drawing/2017/model3d" xmlns:o="urn:schemas-microsoft-com:office:office" xmlns:oel="http://schemas.microsoft.com/office/2019/extlst" xmlns:r="http://schemas.openxmlformats.org/officeDocument/2006/relationships" xmlns:m="http://schemas.openxmlformats.org/officeDocument/2006/math" xmlns:v="urn:schemas-microsoft-com:vml" xmlns:wp14="http://schemas.microsoft.com/office/word/2010/wordprocessingDrawing" xmlns:wp="http://schemas.openxmlformats.org/drawingml/2006/wordprocessingDrawing" xmlns:w10="urn:schemas-microsoft-com:office:word" xmlns:w="http://schemas.openxmlformats.org/wordprocessingml/2006/main" xmlns:w14="http://schemas.microsoft.com/office/word/2010/wordml" xmlns:w15="http://schemas.microsoft.com/office/word/2012/wordml" xmlns:w16cex="http://schemas.microsoft.com/office/word/2018/wordml/cex" xmlns:w16cid="http://schemas.microsoft.com/office/word/2016/wordml/cid" xmlns:w16="http://schemas.microsoft.com/office/word/2018/wordml" xmlns:w16sdtdh="http://schemas.microsoft.com/office/word/2020/wordml/sdtdatahash" xmlns:w16se="http://schemas.microsoft.com/office/word/2015/wordml/symex" xmlns:wpg="http://schemas.microsoft.com/office/word/2010/wordprocessingGroup" xmlns:wpi="http://schemas.microsoft.com/office/word/2010/wordprocessingInk" xmlns:wne="http://schemas.microsoft.com/office/word/2006/wordml" xmlns:wps="http://schemas.microsoft.com/office/word/2010/wordprocessingShape" mc:Ignorable="w14 w15 w16se w16cid w16 w16cex w16sdtdh wp14">
   <w:abstractNum w:abstractNumId="0" w15:restartNumberingAfterBreak="0">
     <w:nsid w:val="0CCE71A3"/>
     <w:multiLevelType w:val="hybridMultilevel"/>
@@ -2203,10 +2841,10 @@
       </w:rPr>
     </w:lvl>
   </w:abstractNum>
-  <w:num w:numId="1">
+  <w:num w:numId="1" w16cid:durableId="1894000986">
     <w:abstractNumId w:val="1"/>
   </w:num>
-  <w:num w:numId="2">
+  <w:num w:numId="2" w16cid:durableId="572547410">
     <w:abstractNumId w:val="0"/>
   </w:num>
 </w:numbering>
@@ -2838,6 +3476,64 @@
       <w:lang w:val="bg-BG"/>
     </w:rPr>
   </w:style>
+  <w:style w:type="paragraph" w:styleId="TOCHeading">
+    <w:name w:val="TOC Heading"/>
+    <w:basedOn w:val="Heading1"/>
+    <w:next w:val="Normal"/>
+    <w:uiPriority w:val="39"/>
+    <w:unhideWhenUsed/>
+    <w:qFormat/>
+    <w:rsid w:val="001E2A83"/>
+    <w:pPr>
+      <w:keepNext/>
+      <w:keepLines/>
+      <w:spacing w:before="240" w:after="0"/>
+      <w:outlineLvl w:val="9"/>
+    </w:pPr>
+    <w:rPr>
+      <w:rFonts w:asciiTheme="majorHAnsi" w:eastAsiaTheme="majorEastAsia" w:hAnsiTheme="majorHAnsi" w:cstheme="majorBidi"/>
+      <w:b w:val="0"/>
+      <w:bCs w:val="0"/>
+      <w:color w:val="2E74B5" w:themeColor="accent1" w:themeShade="BF"/>
+      <w:lang w:val="en-US"/>
+    </w:rPr>
+  </w:style>
+  <w:style w:type="paragraph" w:styleId="TOC1">
+    <w:name w:val="toc 1"/>
+    <w:basedOn w:val="Normal"/>
+    <w:next w:val="Normal"/>
+    <w:autoRedefine/>
+    <w:uiPriority w:val="39"/>
+    <w:unhideWhenUsed/>
+    <w:rsid w:val="001E2A83"/>
+    <w:pPr>
+      <w:spacing w:after="100"/>
+    </w:pPr>
+  </w:style>
+  <w:style w:type="paragraph" w:styleId="TOC2">
+    <w:name w:val="toc 2"/>
+    <w:basedOn w:val="Normal"/>
+    <w:next w:val="Normal"/>
+    <w:autoRedefine/>
+    <w:uiPriority w:val="39"/>
+    <w:unhideWhenUsed/>
+    <w:rsid w:val="001E2A83"/>
+    <w:pPr>
+      <w:spacing w:after="100"/>
+      <w:ind w:left="240"/>
+    </w:pPr>
+  </w:style>
+  <w:style w:type="character" w:styleId="Hyperlink">
+    <w:name w:val="Hyperlink"/>
+    <w:basedOn w:val="DefaultParagraphFont"/>
+    <w:uiPriority w:val="99"/>
+    <w:unhideWhenUsed/>
+    <w:rsid w:val="001E2A83"/>
+    <w:rPr>
+      <w:color w:val="0563C1" w:themeColor="hyperlink"/>
+      <w:u w:val="single"/>
+    </w:rPr>
+  </w:style>
 </w:styles>
 </file>
 

</xml_diff>